<commit_message>
Added some salinity values
</commit_message>
<xml_diff>
--- a/Data/Metadata/Cruise_Data/JR_Cruise_Notes.docx
+++ b/Data/Metadata/Cruise_Data/JR_Cruise_Notes.docx
@@ -43,23 +43,7 @@
         </w:numPr>
       </w:pPr>
       <w:r>
-        <w:t xml:space="preserve">Section </w:t>
-      </w:r>
-      <w:proofErr w:type="gramStart"/>
-      <w:r>
-        <w:t>8</w:t>
-      </w:r>
-      <w:proofErr w:type="gramEnd"/>
-      <w:r>
-        <w:t xml:space="preserve"> – Antarctic Polar Front fish, squid and </w:t>
-      </w:r>
-      <w:proofErr w:type="spellStart"/>
-      <w:r>
-        <w:t>macrozooplankton</w:t>
-      </w:r>
-      <w:proofErr w:type="spellEnd"/>
-      <w:r>
-        <w:t>.</w:t>
+        <w:t>Section 8 – Antarctic Polar Front fish, squid and macrozooplankton.</w:t>
       </w:r>
     </w:p>
     <w:p>
@@ -131,15 +115,7 @@
         </w:numPr>
       </w:pPr>
       <w:r>
-        <w:t>Also has temp/</w:t>
-      </w:r>
-      <w:proofErr w:type="spellStart"/>
-      <w:r>
-        <w:t>sal</w:t>
-      </w:r>
-      <w:proofErr w:type="spellEnd"/>
-      <w:r>
-        <w:t xml:space="preserve"> data.</w:t>
+        <w:t>Also has temp/sal data.</w:t>
       </w:r>
     </w:p>
     <w:p>
@@ -162,21 +138,8 @@
           <w:numId w:val="1"/>
         </w:numPr>
       </w:pPr>
-      <w:proofErr w:type="spellStart"/>
-      <w:r>
-        <w:t>Krefftichthys</w:t>
-      </w:r>
-      <w:proofErr w:type="spellEnd"/>
-      <w:r>
-        <w:t xml:space="preserve"> </w:t>
-      </w:r>
-      <w:proofErr w:type="spellStart"/>
-      <w:r>
-        <w:t>andersoni</w:t>
-      </w:r>
-      <w:proofErr w:type="spellEnd"/>
-      <w:r>
-        <w:t xml:space="preserve"> – 202</w:t>
+      <w:r>
+        <w:t>Krefftichthys andersoni – 202</w:t>
       </w:r>
     </w:p>
     <w:p>
@@ -187,13 +150,8 @@
           <w:numId w:val="1"/>
         </w:numPr>
       </w:pPr>
-      <w:proofErr w:type="spellStart"/>
-      <w:r>
-        <w:t>Cyclothone</w:t>
-      </w:r>
-      <w:proofErr w:type="spellEnd"/>
-      <w:r>
-        <w:t xml:space="preserve"> sp. – 167</w:t>
+      <w:r>
+        <w:t>Cyclothone sp. – 167</w:t>
       </w:r>
     </w:p>
     <w:p>
@@ -204,21 +162,8 @@
           <w:numId w:val="1"/>
         </w:numPr>
       </w:pPr>
-      <w:proofErr w:type="spellStart"/>
-      <w:r>
-        <w:t>Gymnoscopelus</w:t>
-      </w:r>
-      <w:proofErr w:type="spellEnd"/>
-      <w:r>
-        <w:t xml:space="preserve"> </w:t>
-      </w:r>
-      <w:proofErr w:type="spellStart"/>
-      <w:r>
-        <w:t>braueri</w:t>
-      </w:r>
-      <w:proofErr w:type="spellEnd"/>
-      <w:r>
-        <w:t xml:space="preserve"> – 155</w:t>
+      <w:r>
+        <w:t>Gymnoscopelus braueri – 155</w:t>
       </w:r>
     </w:p>
     <w:p>
@@ -229,21 +174,8 @@
           <w:numId w:val="1"/>
         </w:numPr>
       </w:pPr>
-      <w:proofErr w:type="spellStart"/>
-      <w:r>
-        <w:t>Protomyctophum</w:t>
-      </w:r>
-      <w:proofErr w:type="spellEnd"/>
-      <w:r>
-        <w:t xml:space="preserve"> </w:t>
-      </w:r>
-      <w:proofErr w:type="spellStart"/>
-      <w:r>
-        <w:t>bolini</w:t>
-      </w:r>
-      <w:proofErr w:type="spellEnd"/>
-      <w:r>
-        <w:t xml:space="preserve"> – 146</w:t>
+      <w:r>
+        <w:t>Protomyctophum bolini – 146</w:t>
       </w:r>
     </w:p>
     <w:p>
@@ -255,23 +187,7 @@
         </w:numPr>
       </w:pPr>
       <w:r>
-        <w:t xml:space="preserve">(Also </w:t>
-      </w:r>
-      <w:proofErr w:type="spellStart"/>
-      <w:r>
-        <w:t>Gymnoscopelus</w:t>
-      </w:r>
-      <w:proofErr w:type="spellEnd"/>
-      <w:r>
-        <w:t xml:space="preserve"> </w:t>
-      </w:r>
-      <w:proofErr w:type="spellStart"/>
-      <w:r>
-        <w:t>nicholsi</w:t>
-      </w:r>
-      <w:proofErr w:type="spellEnd"/>
-      <w:r>
-        <w:t xml:space="preserve"> – 20).</w:t>
+        <w:t>(Also Gymnoscopelus nicholsi – 20).</w:t>
       </w:r>
     </w:p>
     <w:p>
@@ -294,13 +210,8 @@
           <w:numId w:val="1"/>
         </w:numPr>
       </w:pPr>
-      <w:proofErr w:type="spellStart"/>
-      <w:r>
-        <w:t>Lat</w:t>
-      </w:r>
-      <w:proofErr w:type="spellEnd"/>
-      <w:r>
-        <w:t xml:space="preserve"> -54.99</w:t>
+      <w:r>
+        <w:t>Lat -54.99</w:t>
       </w:r>
     </w:p>
     <w:p>
@@ -409,6 +320,20 @@
       </w:r>
     </w:p>
     <w:p>
+      <w:pPr>
+        <w:pStyle w:val="ListParagraph"/>
+        <w:numPr>
+          <w:ilvl w:val="0"/>
+          <w:numId w:val="2"/>
+        </w:numPr>
+      </w:pPr>
+      <w:r>
+        <w:t>33.79 PSU salinity</w:t>
+      </w:r>
+      <w:bookmarkStart w:id="0" w:name="_GoBack"/>
+      <w:bookmarkEnd w:id="0"/>
+    </w:p>
+    <w:p>
       <w:hyperlink r:id="rId8" w:history="1">
         <w:r>
           <w:rPr>
@@ -537,8 +462,6 @@
           <w:t>https://www.bodc.ac.uk/resources/inventories/cruise_inventory/reports/jr38.pdf</w:t>
         </w:r>
       </w:hyperlink>
-      <w:bookmarkStart w:id="0" w:name="_GoBack"/>
-      <w:bookmarkEnd w:id="0"/>
     </w:p>
     <w:sectPr>
       <w:headerReference w:type="default" r:id="rId11"/>

</xml_diff>

<commit_message>
Got d18O water for all stations
</commit_message>
<xml_diff>
--- a/Data/Metadata/Cruise_Data/JR_Cruise_Notes.docx
+++ b/Data/Metadata/Cruise_Data/JR_Cruise_Notes.docx
@@ -330,8 +330,6 @@
       <w:r>
         <w:t>33.79 PSU salinity</w:t>
       </w:r>
-      <w:bookmarkStart w:id="0" w:name="_GoBack"/>
-      <w:bookmarkEnd w:id="0"/>
     </w:p>
     <w:p>
       <w:hyperlink r:id="rId8" w:history="1">
@@ -388,6 +386,18 @@
       </w:r>
     </w:p>
     <w:p>
+      <w:pPr>
+        <w:pStyle w:val="ListParagraph"/>
+        <w:numPr>
+          <w:ilvl w:val="0"/>
+          <w:numId w:val="3"/>
+        </w:numPr>
+      </w:pPr>
+      <w:r>
+        <w:t>33.43 PSU</w:t>
+      </w:r>
+    </w:p>
+    <w:p>
       <w:hyperlink r:id="rId9" w:history="1">
         <w:r>
           <w:rPr>
@@ -452,6 +462,20 @@
       <w:r>
         <w:t>Use midpoint 132</w:t>
       </w:r>
+    </w:p>
+    <w:p>
+      <w:pPr>
+        <w:pStyle w:val="ListParagraph"/>
+        <w:numPr>
+          <w:ilvl w:val="0"/>
+          <w:numId w:val="4"/>
+        </w:numPr>
+      </w:pPr>
+      <w:r>
+        <w:t>Use average salinity from other cruises (33.65 PSU).</w:t>
+      </w:r>
+      <w:bookmarkStart w:id="0" w:name="_GoBack"/>
+      <w:bookmarkEnd w:id="0"/>
     </w:p>
     <w:p>
       <w:hyperlink r:id="rId10" w:history="1">

</xml_diff>